<commit_message>
commit UC MVC Sequnce diagram
</commit_message>
<xml_diff>
--- a/StockManagement.docx
+++ b/StockManagement.docx
@@ -2,37 +2,11 @@
 <file path=word/document.xml><?xml version="1.0" encoding="utf-8"?>
 <w:document xmlns:ve="http://schemas.openxmlformats.org/markup-compatibility/2006" xmlns:o="urn:schemas-microsoft-com:office:office" xmlns:r="http://schemas.openxmlformats.org/officeDocument/2006/relationships" xmlns:m="http://schemas.openxmlformats.org/officeDocument/2006/math" xmlns:v="urn:schemas-microsoft-com:vml" xmlns:wp="http://schemas.openxmlformats.org/drawingml/2006/wordprocessingDrawing" xmlns:w10="urn:schemas-microsoft-com:office:word" xmlns:w="http://schemas.openxmlformats.org/wordprocessingml/2006/main" xmlns:wne="http://schemas.microsoft.com/office/word/2006/wordml">
   <w:body>
-    <w:p>
-      <w:pPr>
-        <w:rPr>
-          <w:rFonts w:hint="cs"/>
-        </w:rPr>
-      </w:pPr>
-    </w:p>
-    <w:p>
-      <w:pPr>
-        <w:rPr>
-          <w:rFonts w:hint="cs"/>
-        </w:rPr>
-      </w:pPr>
-    </w:p>
-    <w:p>
-      <w:pPr>
-        <w:rPr>
-          <w:rFonts w:hint="cs"/>
-        </w:rPr>
-      </w:pPr>
-    </w:p>
-    <w:p>
-      <w:pPr>
-        <w:rPr>
-          <w:rFonts w:hint="cs"/>
-        </w:rPr>
-      </w:pPr>
-      <w:r>
-        <w:rPr>
-          <w:rFonts w:hint="cs"/>
-        </w:rPr>
+    <w:p/>
+    <w:p/>
+    <w:p/>
+    <w:p>
+      <w:r>
         <w:pict>
           <v:shapetype id="_x0000_t75" coordsize="21600,21600" o:spt="75" o:preferrelative="t" path="m@4@5l@4@11@9@11@9@5xe" filled="f" stroked="f">
             <v:stroke joinstyle="miter"/>
@@ -53,19 +27,13 @@
             <v:path o:extrusionok="f" gradientshapeok="t" o:connecttype="rect"/>
             <o:lock v:ext="edit" aspectratio="t"/>
           </v:shapetype>
-          <v:shape id="_x0000_i1032" type="#_x0000_t75" style="width:510.55pt;height:412.35pt">
-            <v:imagedata r:id="rId6" o:title="Untitled Diagram"/>
+          <v:shape id="_x0000_i1025" type="#_x0000_t75" style="width:510.55pt;height:412.35pt">
+            <v:imagedata r:id="rId7" o:title="Untitled Diagram"/>
           </v:shape>
         </w:pict>
       </w:r>
     </w:p>
-    <w:p>
-      <w:pPr>
-        <w:rPr>
-          <w:rFonts w:hint="cs"/>
-        </w:rPr>
-      </w:pPr>
-    </w:p>
+    <w:p/>
     <w:p>
       <w:pPr>
         <w:rPr>
@@ -115,13 +83,7 @@
         </w:rPr>
       </w:pPr>
     </w:p>
-    <w:p>
-      <w:pPr>
-        <w:rPr>
-          <w:rFonts w:hint="cs"/>
-        </w:rPr>
-      </w:pPr>
-    </w:p>
+    <w:p/>
     <w:p>
       <w:pPr>
         <w:jc w:val="center"/>
@@ -148,7 +110,7 @@
                     </pic:cNvPicPr>
                   </pic:nvPicPr>
                   <pic:blipFill>
-                    <a:blip r:embed="rId7"/>
+                    <a:blip r:embed="rId8"/>
                     <a:srcRect/>
                     <a:stretch>
                       <a:fillRect/>
@@ -187,8 +149,8 @@
       </w:pPr>
       <w:r>
         <w:pict>
-          <v:shape id="_x0000_i1025" type="#_x0000_t75" style="width:429.2pt;height:226.3pt">
-            <v:imagedata r:id="rId8" o:title="add"/>
+          <v:shape id="_x0000_i1026" type="#_x0000_t75" style="width:429.2pt;height:226.3pt">
+            <v:imagedata r:id="rId9" o:title="add"/>
           </v:shape>
         </w:pict>
       </w:r>
@@ -201,8 +163,8 @@
     <w:p>
       <w:r>
         <w:pict>
-          <v:shape id="_x0000_i1026" type="#_x0000_t75" style="width:467.55pt;height:245pt">
-            <v:imagedata r:id="rId9" o:title="delete"/>
+          <v:shape id="_x0000_i1027" type="#_x0000_t75" style="width:467.55pt;height:245pt">
+            <v:imagedata r:id="rId10" o:title="delete"/>
           </v:shape>
         </w:pict>
       </w:r>
@@ -212,8 +174,8 @@
     <w:p>
       <w:r>
         <w:pict>
-          <v:shape id="_x0000_i1027" type="#_x0000_t75" style="width:467.55pt;height:244.05pt">
-            <v:imagedata r:id="rId10" o:title="update"/>
+          <v:shape id="_x0000_i1028" type="#_x0000_t75" style="width:467.55pt;height:244.05pt">
+            <v:imagedata r:id="rId11" o:title="update"/>
           </v:shape>
         </w:pict>
       </w:r>
@@ -228,18 +190,19 @@
     <w:p>
       <w:r>
         <w:pict>
-          <v:shape id="_x0000_i1028" type="#_x0000_t75" style="width:467.55pt;height:253.4pt">
-            <v:imagedata r:id="rId11" o:title="SeqSearch"/>
+          <v:shape id="_x0000_i1029" type="#_x0000_t75" style="width:467.55pt;height:258.1pt">
+            <v:imagedata r:id="rId12" o:title="seqsearchv2"/>
           </v:shape>
         </w:pict>
       </w:r>
     </w:p>
     <w:p/>
+    <w:p/>
     <w:p>
       <w:r>
         <w:pict>
-          <v:shape id="_x0000_i1029" type="#_x0000_t75" style="width:467.55pt;height:253.4pt">
-            <v:imagedata r:id="rId12" o:title="SeqAdd"/>
+          <v:shape id="_x0000_i1030" type="#_x0000_t75" style="width:467.55pt;height:260.9pt">
+            <v:imagedata r:id="rId13" o:title="seqaddv2"/>
           </v:shape>
         </w:pict>
       </w:r>
@@ -249,26 +212,31 @@
     <w:p/>
     <w:p>
       <w:r>
-        <w:lastRenderedPageBreak/>
         <w:pict>
-          <v:shape id="_x0000_i1030" type="#_x0000_t75" style="width:467.55pt;height:253.4pt">
-            <v:imagedata r:id="rId13" o:title="SeqDel"/>
+          <v:shape id="_x0000_i1031" type="#_x0000_t75" style="width:467.55pt;height:258.1pt">
+            <v:imagedata r:id="rId14" o:title="seqdelv2"/>
           </v:shape>
         </w:pict>
       </w:r>
     </w:p>
     <w:p/>
     <w:p>
+      <w:pPr>
+        <w:rPr>
+          <w:rFonts w:hint="cs"/>
+          <w:cs/>
+        </w:rPr>
+      </w:pPr>
       <w:r>
         <w:pict>
-          <v:shape id="_x0000_i1031" type="#_x0000_t75" style="width:467.55pt;height:253.4pt">
-            <v:imagedata r:id="rId14" o:title="SeqUpdate"/>
+          <v:shape id="_x0000_i1032" type="#_x0000_t75" style="width:467.55pt;height:259pt">
+            <v:imagedata r:id="rId15" o:title="sequpdatev2"/>
           </v:shape>
         </w:pict>
       </w:r>
     </w:p>
     <w:sectPr>
-      <w:headerReference w:type="default" r:id="rId15"/>
+      <w:headerReference w:type="default" r:id="rId16"/>
       <w:pgSz w:w="12240" w:h="15840"/>
       <w:pgMar w:top="1440" w:right="1440" w:bottom="1440" w:left="1440" w:header="720" w:footer="720" w:gutter="0"/>
       <w:cols w:space="720"/>
@@ -901,4 +869,16 @@
   <a:objectDefaults/>
   <a:extraClrSchemeLst/>
 </a:theme>
+</file>
+
+<file path=customXml/item1.xml><?xml version="1.0" encoding="utf-8"?>
+<b:Sources xmlns:b="http://schemas.openxmlformats.org/officeDocument/2006/bibliography" xmlns="http://schemas.openxmlformats.org/officeDocument/2006/bibliography" SelectedStyle="\APA.XSL" StyleName="APA"/>
+</file>
+
+<file path=customXml/itemProps1.xml><?xml version="1.0" encoding="utf-8"?>
+<ds:datastoreItem xmlns:ds="http://schemas.openxmlformats.org/officeDocument/2006/customXml" ds:itemID="{6D5CF26F-A360-42A2-B2E5-BC8B6BB5B735}">
+  <ds:schemaRefs>
+    <ds:schemaRef ds:uri="http://schemas.openxmlformats.org/officeDocument/2006/bibliography"/>
+  </ds:schemaRefs>
+</ds:datastoreItem>
 </file>
</xml_diff>